<commit_message>
Enhance resume builder data handling and API routes
Refactored Program.cs to support structured models for projects, education, and certifications, and improved document generation functions for resume sections. Changed JobsController endpoints from GET to POST for JSON, percent keyword, resume, and cover letter routes. Updated Prompt.json to enforce concise work experience and certificate formatting, and made minor updates to DOCX templates.
</commit_message>
<xml_diff>
--- a/TestPDFCreation/out.docx
+++ b/TestPDFCreation/out.docx
@@ -12,9 +12,11 @@
         <w:jc w:val="center"/>
         <w:rPr>
           <w:rFonts w:ascii="Calibri" w:hAnsi="Calibri" w:cs="Calibri"/>
+          <w:b/>
+          <w:bCs/>
           <w:color w:val="000000" w:themeColor="text1"/>
-          <w:sz w:val="28"/>
-          <w:szCs w:val="28"/>
+          <w:sz w:val="60"/>
+          <w:szCs w:val="60"/>
         </w:rPr>
       </w:pPr>
       <w:proofErr w:type="spellStart"/>
@@ -41,43 +43,24 @@
         <w:jc w:val="center"/>
         <w:rPr>
           <w:rFonts w:ascii="Calibri" w:hAnsi="Calibri" w:cs="Calibri"/>
+          <w:color w:val="000000" w:themeColor="text1"/>
+          <w:sz w:val="28"/>
+          <w:szCs w:val="28"/>
+        </w:rPr>
+      </w:pPr>
+      <w:proofErr w:type="spellStart"/>
+      <w:r>
+        <w:rPr>
+          <w:rFonts w:ascii="Calibri" w:hAnsi="Calibri" w:cs="Calibri"/>
           <w:b/>
           <w:bCs/>
           <w:color w:val="000000" w:themeColor="text1"/>
           <w:sz w:val="26"/>
           <w:szCs w:val="26"/>
         </w:rPr>
-      </w:pPr>
-      <w:proofErr w:type="spellStart"/>
-      <w:r>
-        <w:rPr>
-          <w:rFonts w:ascii="Calibri" w:hAnsi="Calibri" w:cs="Calibri"/>
-          <w:b/>
-          <w:bCs/>
-          <w:color w:val="000000" w:themeColor="text1"/>
-          <w:sz w:val="26"/>
-          <w:szCs w:val="26"/>
-        </w:rPr>
         <w:t>Front-End Developer | Full Stack .NET Developer | Web Developer</w:t>
       </w:r>
       <w:proofErr w:type="spellEnd"/>
-    </w:p>
-    <w:p>
-      <w:pPr>
-        <w:pStyle w:val="ListBullet"/>
-        <w:numPr>
-          <w:ilvl w:val="0"/>
-          <w:numId w:val="0"/>
-        </w:numPr>
-        <w:rPr>
-          <w:rFonts w:ascii="Calibri" w:hAnsi="Calibri" w:cs="Calibri"/>
-          <w:b/>
-          <w:bCs/>
-          <w:color w:val="000000" w:themeColor="text1"/>
-          <w:sz w:val="10"/>
-          <w:szCs w:val="10"/>
-        </w:rPr>
-      </w:pPr>
     </w:p>
     <w:p>
       <w:pPr>
@@ -106,23 +89,6 @@
           <w:numId w:val="0"/>
         </w:numPr>
         <w:jc w:val="center"/>
-        <w:rPr>
-          <w:rFonts w:ascii="Calibri" w:hAnsi="Calibri" w:cs="Calibri"/>
-          <w:sz w:val="10"/>
-          <w:szCs w:val="10"/>
-        </w:rPr>
-      </w:pPr>
-    </w:p>
-    <w:p>
-      <w:pPr>
-        <w:pStyle w:val="ListBullet"/>
-        <w:numPr>
-          <w:ilvl w:val="0"/>
-          <w:numId w:val="0"/>
-        </w:numPr>
-        <w:pBdr>
-          <w:top w:val="single" w:color="auto" w:sz="4" w:space="1"/>
-        </w:pBdr>
         <w:rPr>
           <w:rFonts w:ascii="Calibri" w:hAnsi="Calibri" w:cs="Calibri"/>
           <w:sz w:val="10"/>
@@ -143,24 +109,10 @@
         <w:jc w:val="center"/>
         <w:rPr>
           <w:rFonts w:ascii="Calibri" w:hAnsi="Calibri" w:cs="Calibri"/>
-          <w:b/>
-          <w:bCs/>
-          <w:color w:val="000000" w:themeColor="text1"/>
-          <w:sz w:val="36"/>
-          <w:szCs w:val="36"/>
-        </w:rPr>
-      </w:pPr>
-      <w:r>
-        <w:rPr>
-          <w:rFonts w:ascii="Calibri" w:hAnsi="Calibri" w:cs="Calibri"/>
-          <w:b/>
-          <w:bCs/>
-          <w:color w:val="000000" w:themeColor="text1"/>
-          <w:sz w:val="36"/>
-          <w:szCs w:val="36"/>
-        </w:rPr>
-        <w:t>SUMMARY</w:t>
-      </w:r>
+          <w:sz w:val="10"/>
+          <w:szCs w:val="10"/>
+        </w:rPr>
+      </w:pPr>
     </w:p>
     <w:p>
       <w:pPr>
@@ -175,10 +127,24 @@
         <w:jc w:val="center"/>
         <w:rPr>
           <w:rFonts w:ascii="Calibri" w:hAnsi="Calibri" w:cs="Calibri"/>
-          <w:sz w:val="10"/>
-          <w:szCs w:val="10"/>
-        </w:rPr>
-      </w:pPr>
+          <w:b/>
+          <w:bCs/>
+          <w:color w:val="000000" w:themeColor="text1"/>
+          <w:sz w:val="32"/>
+          <w:szCs w:val="32"/>
+        </w:rPr>
+      </w:pPr>
+      <w:r>
+        <w:rPr>
+          <w:rFonts w:ascii="Calibri" w:hAnsi="Calibri" w:cs="Calibri"/>
+          <w:b/>
+          <w:bCs/>
+          <w:color w:val="000000" w:themeColor="text1"/>
+          <w:sz w:val="32"/>
+          <w:szCs w:val="32"/>
+        </w:rPr>
+        <w:t>SUMMARY</w:t>
+      </w:r>
     </w:p>
     <w:p>
       <w:pPr>
@@ -192,32 +158,20 @@
         </w:pBdr>
         <w:rPr>
           <w:rFonts w:ascii="Calibri" w:hAnsi="Calibri" w:cs="Calibri"/>
-          <w:sz w:val="22"/>
+          <w:color w:val="000000" w:themeColor="text1"/>
+          <w:szCs w:val="20"/>
         </w:rPr>
       </w:pPr>
       <w:proofErr w:type="spellStart"/>
       <w:r>
         <w:rPr>
           <w:rFonts w:ascii="Calibri" w:hAnsi="Calibri" w:cs="Calibri"/>
-          <w:sz w:val="22"/>
+          <w:color w:val="000000" w:themeColor="text1"/>
+          <w:szCs w:val="20"/>
         </w:rPr>
         <w:t>Software Developer with 3 years of experience building responsive, user-centric applications using C#, .NET MAUI, and SQL, delivering robust full-stack solutions. Leveraged HTML5, CSS3, and JavaScript to implement dynamic, API-driven interfaces and template-based document generation. Equipped to apply these skills to develop intuitive, secure Power Pages portals and enhance CRM ecosystems at Frequency Foundry.</w:t>
       </w:r>
       <w:proofErr w:type="spellEnd"/>
-    </w:p>
-    <w:p>
-      <w:pPr>
-        <w:pStyle w:val="ListBullet"/>
-        <w:numPr>
-          <w:ilvl w:val="0"/>
-          <w:numId w:val="0"/>
-        </w:numPr>
-        <w:rPr>
-          <w:rFonts w:ascii="Calibri" w:hAnsi="Calibri" w:cs="Calibri"/>
-          <w:sz w:val="10"/>
-          <w:szCs w:val="10"/>
-        </w:rPr>
-      </w:pPr>
     </w:p>
     <w:p>
       <w:pPr>
@@ -233,8 +187,8 @@
           <w:b/>
           <w:bCs/>
           <w:color w:val="000000" w:themeColor="text1"/>
-          <w:sz w:val="36"/>
-          <w:szCs w:val="36"/>
+          <w:sz w:val="32"/>
+          <w:szCs w:val="32"/>
         </w:rPr>
       </w:pPr>
       <w:r>
@@ -243,8 +197,8 @@
           <w:b/>
           <w:bCs/>
           <w:color w:val="000000" w:themeColor="text1"/>
-          <w:sz w:val="36"/>
-          <w:szCs w:val="36"/>
+          <w:sz w:val="32"/>
+          <w:szCs w:val="32"/>
         </w:rPr>
         <w:t>WORKS</w:t>
       </w:r>
@@ -259,29 +213,16 @@
         <w:ind w:left="360" w:hanging="360"/>
         <w:rPr>
           <w:rFonts w:ascii="Calibri" w:hAnsi="Calibri" w:cs="Calibri"/>
-          <w:sz w:val="10"/>
-          <w:szCs w:val="10"/>
-        </w:rPr>
-      </w:pPr>
-    </w:p>
-    <w:p>
-      <w:pPr>
-        <w:pStyle w:val="ListBullet"/>
-        <w:numPr>
-          <w:ilvl w:val="0"/>
-          <w:numId w:val="0"/>
-        </w:numPr>
-        <w:ind w:left="360" w:hanging="360"/>
-        <w:rPr>
-          <w:rFonts w:ascii="Calibri" w:hAnsi="Calibri" w:cs="Calibri"/>
-          <w:sz w:val="22"/>
+          <w:sz w:val="8"/>
+          <w:szCs w:val="8"/>
         </w:rPr>
       </w:pPr>
       <w:proofErr w:type="spellStart"/>
       <w:r>
         <w:rPr>
           <w:rFonts w:ascii="Calibri" w:hAnsi="Calibri" w:cs="Calibri"/>
-          <w:sz w:val="22"/>
+          <w:sz w:val="8"/>
+          <w:szCs w:val="8"/>
         </w:rPr>
         <w:t>Workdata</w:t>
       </w:r>
@@ -316,8 +257,8 @@
           <w:b/>
           <w:bCs/>
           <w:color w:val="000000" w:themeColor="text1"/>
-          <w:sz w:val="36"/>
-          <w:szCs w:val="36"/>
+          <w:sz w:val="32"/>
+          <w:szCs w:val="32"/>
         </w:rPr>
       </w:pPr>
       <w:r>
@@ -326,10 +267,106 @@
           <w:b/>
           <w:bCs/>
           <w:color w:val="000000" w:themeColor="text1"/>
-          <w:sz w:val="36"/>
-          <w:szCs w:val="36"/>
+          <w:sz w:val="32"/>
+          <w:szCs w:val="32"/>
         </w:rPr>
         <w:t>EDUCATIONS</w:t>
+      </w:r>
+    </w:p>
+    <w:p>
+      <w:pPr>
+        <w:pStyle w:val="ListBullet"/>
+        <w:numPr>
+          <w:ilvl w:val="0"/>
+          <w:numId w:val="0"/>
+        </w:numPr>
+        <w:rPr>
+          <w:rFonts w:ascii="Calibri" w:hAnsi="Calibri" w:cs="Calibri"/>
+          <w:sz w:val="8"/>
+          <w:szCs w:val="8"/>
+        </w:rPr>
+      </w:pPr>
+      <w:proofErr w:type="spellStart"/>
+      <w:r>
+        <w:rPr>
+          <w:rFonts w:ascii="Calibri" w:hAnsi="Calibri" w:cs="Calibri"/>
+          <w:sz w:val="8"/>
+          <w:szCs w:val="8"/>
+        </w:rPr>
+        <w:t/>
+      </w:r>
+      <w:proofErr w:type="spellEnd"/>
+    </w:p>
+    <w:p>
+      <w:r>
+        <w:rPr>
+          <w:rFonts w:ascii="Calibri" w:hAnsi="Calibri"/>
+          <w:b/>
+          <w:sz w:val="22"/>
+        </w:rPr>
+        <w:t>NAIT, Edmonton, Alberta (2023–2025)</w:t>
+      </w:r>
+    </w:p>
+    <w:p>
+      <w:pPr>
+        <w:pStyle w:val="ListParagraph"/>
+        <w:ind w:left="300"/>
+      </w:pPr>
+      <w:r>
+        <w:rPr>
+          <w:rFonts w:ascii="Calibri" w:hAnsi="Calibri"/>
+          <w:sz w:val="20"/>
+        </w:rPr>
+        <w:t>Course: Computer Engineering Technology</w:t>
+      </w:r>
+    </w:p>
+    <w:p>
+      <w:pPr>
+        <w:pStyle w:val="ListParagraph"/>
+        <w:ind w:left="400"/>
+      </w:pPr>
+      <w:r>
+        <w:rPr>
+          <w:rFonts w:ascii="Calibri" w:hAnsi="Calibri"/>
+          <w:sz w:val="20"/>
+        </w:rPr>
+        <w:t>Where I developed software applications using C# and .NET by designing and implementing full-stack solutions and embedded system integrations, resulting in practical skills to deliver reliable, real-world software projects.</w:t>
+      </w:r>
+    </w:p>
+    <w:p>
+      <w:r>
+        <w:rPr>
+          <w:rFonts w:ascii="Calibri" w:hAnsi="Calibri"/>
+          <w:b/>
+          <w:sz w:val="22"/>
+        </w:rPr>
+        <w:t>NAIT, Edmonton, Alberta (2023–2025)</w:t>
+      </w:r>
+    </w:p>
+    <w:p>
+      <w:pPr>
+        <w:pStyle w:val="ListParagraph"/>
+        <w:ind w:left="300"/>
+      </w:pPr>
+      <w:r>
+        <w:rPr>
+          <w:rFonts w:ascii="Calibri" w:hAnsi="Calibri"/>
+          <w:sz w:val="20"/>
+        </w:rPr>
+        <w:t>Course: Computer Engineering Technology</w:t>
+      </w:r>
+    </w:p>
+    <w:p>
+      <w:pPr>
+        <w:pStyle w:val="ListParagraph"/>
+        <w:ind w:left="400"/>
+      </w:pPr>
+      <w:r>
+        <w:rPr>
+          <w:rFonts w:ascii="Calibri" w:hAnsi="Calibri"/>
+          <w:sz w:val="20"/>
+        </w:rPr>
+        <w:t>Where I developed software applications using C# and .NET by designing and implementing full-stack solutions and embedded system integrations, resulting in practical skills to deliver reliable, real-world software projects.</w:t>
       </w:r>
     </w:p>
     <w:p>
@@ -345,46 +382,22 @@
           <w:rFonts w:ascii="Calibri" w:hAnsi="Calibri" w:cs="Calibri"/>
           <w:b/>
           <w:bCs/>
-          <w:sz w:val="10"/>
-          <w:szCs w:val="10"/>
-        </w:rPr>
-      </w:pPr>
-    </w:p>
-    <w:p>
-      <w:pPr>
-        <w:pStyle w:val="ListBullet"/>
-        <w:numPr>
-          <w:ilvl w:val="0"/>
-          <w:numId w:val="0"/>
-        </w:numPr>
-        <w:rPr>
-          <w:rFonts w:ascii="Calibri" w:hAnsi="Calibri" w:cs="Calibri"/>
-          <w:sz w:val="22"/>
-        </w:rPr>
-      </w:pPr>
-      <w:proofErr w:type="spellStart"/>
-      <w:r>
-        <w:rPr>
-          <w:rFonts w:ascii="Calibri" w:hAnsi="Calibri" w:cs="Calibri"/>
-          <w:sz w:val="22"/>
-        </w:rPr>
-        <w:t>Educationdata</w:t>
-      </w:r>
-      <w:proofErr w:type="spellEnd"/>
-    </w:p>
-    <w:p>
-      <w:pPr>
-        <w:pStyle w:val="ListBullet"/>
-        <w:numPr>
-          <w:ilvl w:val="0"/>
-          <w:numId w:val="0"/>
-        </w:numPr>
-        <w:rPr>
-          <w:rFonts w:ascii="Calibri" w:hAnsi="Calibri" w:cs="Calibri"/>
-          <w:sz w:val="10"/>
-          <w:szCs w:val="10"/>
-        </w:rPr>
-      </w:pPr>
+          <w:color w:val="000000" w:themeColor="text1"/>
+          <w:sz w:val="32"/>
+          <w:szCs w:val="32"/>
+        </w:rPr>
+      </w:pPr>
+      <w:r>
+        <w:rPr>
+          <w:rFonts w:ascii="Calibri" w:hAnsi="Calibri" w:cs="Calibri"/>
+          <w:b/>
+          <w:bCs/>
+          <w:color w:val="000000" w:themeColor="text1"/>
+          <w:sz w:val="32"/>
+          <w:szCs w:val="32"/>
+        </w:rPr>
+        <w:t>PROJECTS</w:t>
+      </w:r>
     </w:p>
     <w:p>
       <w:pPr>
@@ -397,24 +410,22 @@
         <w:jc w:val="center"/>
         <w:rPr>
           <w:rFonts w:ascii="Calibri" w:hAnsi="Calibri" w:cs="Calibri"/>
-          <w:b/>
-          <w:bCs/>
           <w:color w:val="000000" w:themeColor="text1"/>
-          <w:sz w:val="36"/>
-          <w:szCs w:val="36"/>
-        </w:rPr>
-      </w:pPr>
-      <w:r>
-        <w:rPr>
-          <w:rFonts w:ascii="Calibri" w:hAnsi="Calibri" w:cs="Calibri"/>
-          <w:b/>
-          <w:bCs/>
+          <w:sz w:val="22"/>
+        </w:rPr>
+      </w:pPr>
+      <w:proofErr w:type="spellStart"/>
+      <w:proofErr w:type="gramStart"/>
+      <w:r>
+        <w:rPr>
+          <w:rFonts w:ascii="Calibri" w:hAnsi="Calibri" w:cs="Calibri"/>
           <w:color w:val="000000" w:themeColor="text1"/>
-          <w:sz w:val="36"/>
-          <w:szCs w:val="36"/>
-        </w:rPr>
-        <w:t>PROJECTS</w:t>
-      </w:r>
+          <w:sz w:val="22"/>
+        </w:rPr>
+        <w:t>www.nareshkoirala.dev</w:t>
+      </w:r>
+      <w:proofErr w:type="spellEnd"/>
+      <w:proofErr w:type="gramEnd"/>
     </w:p>
     <w:p>
       <w:pPr>
@@ -423,80 +434,146 @@
           <w:ilvl w:val="0"/>
           <w:numId w:val="0"/>
         </w:numPr>
-        <w:ind w:left="360" w:hanging="360"/>
-        <w:jc w:val="center"/>
-        <w:rPr>
-          <w:rFonts w:ascii="Calibri" w:hAnsi="Calibri" w:cs="Calibri"/>
-          <w:color w:val="000000" w:themeColor="text1"/>
-          <w:sz w:val="26"/>
-          <w:szCs w:val="26"/>
+        <w:rPr>
+          <w:rFonts w:ascii="Calibri" w:hAnsi="Calibri" w:cs="Calibri"/>
+          <w:sz w:val="8"/>
+          <w:szCs w:val="8"/>
         </w:rPr>
       </w:pPr>
       <w:proofErr w:type="spellStart"/>
-      <w:proofErr w:type="gramStart"/>
-      <w:r>
-        <w:rPr>
-          <w:rFonts w:ascii="Calibri" w:hAnsi="Calibri" w:cs="Calibri"/>
-          <w:color w:val="000000" w:themeColor="text1"/>
-          <w:sz w:val="26"/>
-          <w:szCs w:val="26"/>
-        </w:rPr>
-        <w:t>www.nareshkoirala.dev</w:t>
+      <w:r>
+        <w:rPr>
+          <w:rFonts w:ascii="Calibri" w:hAnsi="Calibri" w:cs="Calibri"/>
+          <w:sz w:val="8"/>
+          <w:szCs w:val="8"/>
+        </w:rPr>
+        <w:t/>
       </w:r>
       <w:proofErr w:type="spellEnd"/>
-      <w:proofErr w:type="gramEnd"/>
-    </w:p>
-    <w:p>
-      <w:pPr>
-        <w:pStyle w:val="ListBullet"/>
-        <w:numPr>
-          <w:ilvl w:val="0"/>
-          <w:numId w:val="0"/>
-        </w:numPr>
-        <w:ind w:left="360" w:hanging="360"/>
-        <w:jc w:val="center"/>
-        <w:rPr>
-          <w:rFonts w:ascii="Calibri" w:hAnsi="Calibri" w:cs="Calibri"/>
-          <w:color w:val="000000" w:themeColor="text1"/>
-          <w:sz w:val="10"/>
-          <w:szCs w:val="10"/>
-        </w:rPr>
-      </w:pPr>
-    </w:p>
-    <w:p>
-      <w:pPr>
-        <w:pStyle w:val="ListBullet"/>
-        <w:numPr>
-          <w:ilvl w:val="0"/>
-          <w:numId w:val="0"/>
-        </w:numPr>
-        <w:rPr>
-          <w:rFonts w:ascii="Calibri" w:hAnsi="Calibri" w:cs="Calibri"/>
+    </w:p>
+    <w:p>
+      <w:r>
+        <w:rPr>
+          <w:rFonts w:ascii="Calibri" w:hAnsi="Calibri"/>
+          <w:b/>
           <w:sz w:val="22"/>
         </w:rPr>
-      </w:pPr>
-      <w:proofErr w:type="spellStart"/>
-      <w:r>
-        <w:rPr>
-          <w:rFonts w:ascii="Calibri" w:hAnsi="Calibri" w:cs="Calibri"/>
+        <w:t>Resume Builder App</w:t>
+      </w:r>
+    </w:p>
+    <w:p>
+      <w:pPr>
+        <w:pStyle w:val="ListParagraph"/>
+        <w:ind w:left="300"/>
+      </w:pPr>
+      <w:r>
+        <w:rPr>
+          <w:rFonts w:ascii="Calibri" w:hAnsi="Calibri"/>
+          <w:sz w:val="20"/>
+        </w:rPr>
+        <w:t>I led the development of a cross-platform Resume Builder App using .NET MAUI, integrating multiple job site APIs and AI-driven customization to generate tailored resumes and cover letters automatically. This project highlights my ability to architect scalable, user-focused solutions that align with CES Corporation’s need for dynamic web applications.</w:t>
+      </w:r>
+    </w:p>
+    <w:p>
+      <w:pPr>
+        <w:pStyle w:val="ListParagraph"/>
+        <w:ind w:left="600"/>
+      </w:pPr>
+      <w:r>
+        <w:rPr>
+          <w:rFonts w:ascii="Calibri" w:hAnsi="Calibri"/>
+          <w:sz w:val="20"/>
+        </w:rPr>
+        <w:t>⁍   Integrated multiple job site APIs to fetch and validate listings based on user preferences.</w:t>
+      </w:r>
+    </w:p>
+    <w:p>
+      <w:pPr>
+        <w:pStyle w:val="ListParagraph"/>
+        <w:ind w:left="600"/>
+      </w:pPr>
+      <w:r>
+        <w:rPr>
+          <w:rFonts w:ascii="Calibri" w:hAnsi="Calibri"/>
+          <w:sz w:val="20"/>
+        </w:rPr>
+        <w:t>⁍   Implemented AI-powered customization to generate tailored documents matching selected job descriptions.</w:t>
+      </w:r>
+    </w:p>
+    <w:p>
+      <w:pPr>
+        <w:pStyle w:val="ListParagraph"/>
+        <w:ind w:left="600"/>
+      </w:pPr>
+      <w:r>
+        <w:rPr>
+          <w:rFonts w:ascii="Calibri" w:hAnsi="Calibri"/>
+          <w:sz w:val="20"/>
+        </w:rPr>
+        <w:t>⁍   Enabled DOCX download functionality for personalized application materials.</w:t>
+      </w:r>
+    </w:p>
+    <w:p>
+      <w:r>
+        <w:rPr>
+          <w:rFonts w:ascii="Calibri" w:hAnsi="Calibri"/>
+          <w:b/>
           <w:sz w:val="22"/>
         </w:rPr>
-        <w:t>Projectdata</w:t>
-      </w:r>
-      <w:proofErr w:type="spellEnd"/>
-    </w:p>
-    <w:p>
-      <w:pPr>
-        <w:pStyle w:val="ListBullet"/>
-        <w:numPr>
-          <w:ilvl w:val="0"/>
-          <w:numId w:val="0"/>
-        </w:numPr>
-        <w:rPr>
-          <w:rFonts w:ascii="Calibri" w:hAnsi="Calibri" w:cs="Calibri"/>
-          <w:sz w:val="22"/>
-        </w:rPr>
-      </w:pPr>
+        <w:t>Resume Builder App</w:t>
+      </w:r>
+    </w:p>
+    <w:p>
+      <w:pPr>
+        <w:pStyle w:val="ListParagraph"/>
+        <w:ind w:left="300"/>
+      </w:pPr>
+      <w:r>
+        <w:rPr>
+          <w:rFonts w:ascii="Calibri" w:hAnsi="Calibri"/>
+          <w:sz w:val="20"/>
+        </w:rPr>
+        <w:t>I led the development of a cross-platform Resume Builder App using .NET MAUI, integrating multiple job site APIs and AI-driven customization to generate tailored resumes and cover letters automatically. This project highlights my ability to architect scalable, user-focused solutions that align with CES Corporation’s need for dynamic web applications.</w:t>
+      </w:r>
+    </w:p>
+    <w:p>
+      <w:pPr>
+        <w:pStyle w:val="ListParagraph"/>
+        <w:ind w:left="600"/>
+      </w:pPr>
+      <w:r>
+        <w:rPr>
+          <w:rFonts w:ascii="Calibri" w:hAnsi="Calibri"/>
+          <w:sz w:val="20"/>
+        </w:rPr>
+        <w:t>⁍   Integrated multiple job site APIs to fetch and validate listings based on user preferences.</w:t>
+      </w:r>
+    </w:p>
+    <w:p>
+      <w:pPr>
+        <w:pStyle w:val="ListParagraph"/>
+        <w:ind w:left="600"/>
+      </w:pPr>
+      <w:r>
+        <w:rPr>
+          <w:rFonts w:ascii="Calibri" w:hAnsi="Calibri"/>
+          <w:sz w:val="20"/>
+        </w:rPr>
+        <w:t>⁍   Implemented AI-powered customization to generate tailored documents matching selected job descriptions.</w:t>
+      </w:r>
+    </w:p>
+    <w:p>
+      <w:pPr>
+        <w:pStyle w:val="ListParagraph"/>
+        <w:ind w:left="600"/>
+      </w:pPr>
+      <w:r>
+        <w:rPr>
+          <w:rFonts w:ascii="Calibri" w:hAnsi="Calibri"/>
+          <w:sz w:val="20"/>
+        </w:rPr>
+        <w:t>⁍   Enabled DOCX download functionality for personalized application materials.</w:t>
+      </w:r>
     </w:p>
     <w:p>
       <w:pPr>
@@ -510,8 +587,9 @@
           <w:rFonts w:ascii="Calibri" w:hAnsi="Calibri" w:cs="Calibri"/>
           <w:b/>
           <w:bCs/>
-          <w:sz w:val="36"/>
-          <w:szCs w:val="36"/>
+          <w:color w:val="000000" w:themeColor="text1"/>
+          <w:sz w:val="32"/>
+          <w:szCs w:val="32"/>
         </w:rPr>
       </w:pPr>
       <w:r>
@@ -519,10 +597,22 @@
           <w:rFonts w:ascii="Calibri" w:hAnsi="Calibri" w:cs="Calibri"/>
           <w:b/>
           <w:bCs/>
-          <w:sz w:val="36"/>
-          <w:szCs w:val="36"/>
+          <w:color w:val="000000" w:themeColor="text1"/>
+          <w:sz w:val="32"/>
+          <w:szCs w:val="32"/>
         </w:rPr>
         <w:t>SKILLS</w:t>
+      </w:r>
+      <w:r>
+        <w:rPr>
+          <w:rFonts w:ascii="Calibri" w:hAnsi="Calibri" w:cs="Calibri"/>
+          <w:b/>
+          <w:bCs/>
+          <w:color w:val="000000" w:themeColor="text1"/>
+          <w:sz w:val="32"/>
+          <w:szCs w:val="32"/>
+        </w:rPr>
+        <w:t xml:space="preserve"> &amp; CERTIFICATES</w:t>
       </w:r>
     </w:p>
     <w:p>
@@ -534,44 +624,42 @@
         </w:numPr>
         <w:rPr>
           <w:rFonts w:ascii="Calibri" w:hAnsi="Calibri" w:cs="Calibri"/>
-          <w:sz w:val="22"/>
+          <w:sz w:val="8"/>
+          <w:szCs w:val="8"/>
         </w:rPr>
       </w:pPr>
       <w:proofErr w:type="spellStart"/>
       <w:r>
         <w:rPr>
           <w:rFonts w:ascii="Calibri" w:hAnsi="Calibri" w:cs="Calibri"/>
-          <w:sz w:val="22"/>
+          <w:sz w:val="8"/>
+          <w:szCs w:val="8"/>
         </w:rPr>
         <w:t/>
       </w:r>
       <w:proofErr w:type="spellEnd"/>
     </w:p>
     <w:p>
-      <w:r>
-        <w:rPr>
+      <w:pPr>
+        <w:pStyle w:val="ListParagraph"/>
+      </w:pPr>
+      <w:r>
+        <w:rPr>
+          <w:rFonts w:ascii="Calibri" w:hAnsi="Calibri"/>
+          <w:sz w:val="20"/>
+        </w:rPr>
+        <w:t>Generative AI (LinkedIn Learning) | Generative AI (LinkedIn Learning)</w:t>
+      </w:r>
+    </w:p>
+    <w:p>
+      <w:r>
+        <w:rPr>
+          <w:rFonts w:ascii="Calibri" w:hAnsi="Calibri"/>
           <w:color w:val="0070C0"/>
-          <w:sz w:val="22"/>
-        </w:rPr>
-        <w:t>C#                   .NET MAUI                   ASP.NET Core                   Blazor                   SQL                   HTML5                   CSS3                   JavaScript                   Liquid Templating                   FetchXML</w:t>
-      </w:r>
-    </w:p>
-    <w:p>
-      <w:pPr>
-        <w:pStyle w:val="ListBullet"/>
-        <w:numPr>
-          <w:ilvl w:val="0"/>
-          <w:numId w:val="0"/>
-        </w:numPr>
-        <w:jc w:val="center"/>
-        <w:rPr>
-          <w:rFonts w:ascii="Calibri" w:hAnsi="Calibri" w:cs="Calibri"/>
-          <w:b/>
-          <w:bCs/>
-          <w:sz w:val="36"/>
-          <w:szCs w:val="36"/>
-        </w:rPr>
-      </w:pPr>
+          <w:sz w:val="20"/>
+        </w:rPr>
+        <w:t>full-stack development | application security | CI/CD | DevOps | deployment | system architecture | React | C#, React, TypeScript, MAUI, .NET Core</w:t>
+      </w:r>
     </w:p>
     <w:p>
       <w:pPr>
@@ -643,7 +731,7 @@
     <w:p/>
     <w:sectPr>
       <w:pgSz w:w="12240" w:h="15840"/>
-      <w:pgMar w:top="720" w:right="720" w:bottom="720" w:left="720" w:header="720" w:footer="720" w:gutter="0"/>
+      <w:pgMar w:top="432" w:right="720" w:bottom="432" w:left="720" w:header="720" w:footer="720" w:gutter="0"/>
       <w:cols w:space="720"/>
       <w:docGrid w:linePitch="360"/>
     </w:sectPr>

</xml_diff>

<commit_message>
Refactor work data handling and update PDF creation logic
Removed the static workData dictionary and introduced workDataFunc to dynamically process work data entries. Updated the PDF creation logic to use workDataFunc for inserting work experience details. Improved skillsDataFunc to format certification titles and skills. Deleted temporary file ~$out.docx and updated out.docx output.
</commit_message>
<xml_diff>
--- a/TestPDFCreation/out.docx
+++ b/TestPDFCreation/out.docx
@@ -224,9 +224,55 @@
           <w:sz w:val="8"/>
           <w:szCs w:val="8"/>
         </w:rPr>
-        <w:t>Workdata</w:t>
+        <w:t/>
       </w:r>
       <w:proofErr w:type="spellEnd"/>
+    </w:p>
+    <w:p>
+      <w:r>
+        <w:rPr>
+          <w:rFonts w:ascii="Calibri" w:hAnsi="Calibri"/>
+          <w:b/>
+          <w:sz w:val="20"/>
+        </w:rPr>
+        <w:t>Self-Employed, Edmonton, AB (2021–2024)</w:t>
+      </w:r>
+    </w:p>
+    <w:p>
+      <w:pPr>
+        <w:pStyle w:val="ListParagraph"/>
+        <w:ind w:left="300"/>
+      </w:pPr>
+      <w:r>
+        <w:rPr>
+          <w:rFonts w:ascii="Calibri" w:hAnsi="Calibri"/>
+          <w:sz w:val="20"/>
+        </w:rPr>
+        <w:t>As a Software Developer, built and maintained full-stack applications using C#, .NET Core, MAUI, and SQL, led API integrations for AI-driven features, and conducted security-focused code reviews. Collaborated cross-functionally to gather requirements, optimized performance, and ensured maintainability. Delivered user-friendly solutions including a cross-platform resume builder and robotic gameplay system.</w:t>
+      </w:r>
+    </w:p>
+    <w:p>
+      <w:r>
+        <w:rPr>
+          <w:rFonts w:ascii="Calibri" w:hAnsi="Calibri"/>
+          <w:b/>
+          <w:sz w:val="20"/>
+        </w:rPr>
+        <w:t>Self-Employed, Edmonton, AB (2021–2024)</w:t>
+      </w:r>
+    </w:p>
+    <w:p>
+      <w:pPr>
+        <w:pStyle w:val="ListParagraph"/>
+        <w:ind w:left="300"/>
+      </w:pPr>
+      <w:r>
+        <w:rPr>
+          <w:rFonts w:ascii="Calibri" w:hAnsi="Calibri"/>
+          <w:sz w:val="20"/>
+        </w:rPr>
+        <w:t>As a Software Developer, built and maintained full-stack applications using C#, .NET Core, MAUI, and SQL, led API integrations for AI-driven features, and conducted security-focused code reviews. Collaborated cross-functionally to gather requirements, optimized performance, and ensured maintainability. Delivered user-friendly solutions including a cross-platform resume builder and robotic gameplay system.</w:t>
+      </w:r>
     </w:p>
     <w:p>
       <w:pPr>
@@ -648,7 +694,7 @@
           <w:rFonts w:ascii="Calibri" w:hAnsi="Calibri"/>
           <w:sz w:val="20"/>
         </w:rPr>
-        <w:t>Generative AI (LinkedIn Learning) | Generative AI (LinkedIn Learning)</w:t>
+        <w:t>Generative AI (LinkedIn Learning) | Generative AI (LinkedIn Learning) | </w:t>
       </w:r>
     </w:p>
     <w:p>
@@ -658,7 +704,7 @@
           <w:color w:val="0070C0"/>
           <w:sz w:val="20"/>
         </w:rPr>
-        <w:t>full-stack development | application security | CI/CD | DevOps | deployment | system architecture | React | C#, React, TypeScript, MAUI, .NET Core</w:t>
+        <w:t>full-stack development | application security | CI/CD | DevOps | deployment | system architecture | React | C# | React | TypeScript | MAUI | .NET Core</w:t>
       </w:r>
     </w:p>
     <w:p>

</xml_diff>

<commit_message>
Add DOCX resume generation and refactor models
Introduces ResumeDocx service for generating resumes in DOCX format and adds a new endpoint to JobsController for DOCX output. Refactors ResumeModel to use lists for work experience, education, and certificates, and adds CertificationModel and EducationModel. Removes unused DocxCreation service and updates OpenAIService to populate new model structures.
</commit_message>
<xml_diff>
--- a/TestPDFCreation/out.docx
+++ b/TestPDFCreation/out.docx
@@ -233,7 +233,7 @@
         <w:rPr>
           <w:rFonts w:ascii="Calibri" w:hAnsi="Calibri"/>
           <w:b/>
-          <w:sz w:val="20"/>
+          <w:sz w:val="22"/>
         </w:rPr>
         <w:t>Self-Employed, Edmonton, AB (2021–2024)</w:t>
       </w:r>
@@ -256,7 +256,7 @@
         <w:rPr>
           <w:rFonts w:ascii="Calibri" w:hAnsi="Calibri"/>
           <w:b/>
-          <w:sz w:val="20"/>
+          <w:sz w:val="22"/>
         </w:rPr>
         <w:t>Self-Employed, Edmonton, AB (2021–2024)</w:t>
       </w:r>

</xml_diff>